<commit_message>
Styling download word file button
</commit_message>
<xml_diff>
--- a/public/Templates/template.docx
+++ b/public/Templates/template.docx
@@ -126,7 +126,7 @@
           <w:b/>
           <w:sz w:val="20"/>
           <w:szCs w:val="20"/>
-          <w:lang w:val="en-US"/>
+          <w:lang w:val="es-BO"/>
         </w:rPr>
       </w:pPr>
       <w:r>
@@ -135,17 +135,29 @@
           <w:b/>
           <w:sz w:val="20"/>
           <w:szCs w:val="20"/>
-          <w:lang w:val="en-US"/>
+          <w:lang w:val="es-BO"/>
         </w:rPr>
-        <w:t>CONVOCATORIA N°</w:t>
+        <w:t xml:space="preserve">CONVOCATORIA </w:t>
       </w:r>
+      <w:proofErr w:type="spellStart"/>
       <w:r>
         <w:rPr>
           <w:rFonts w:ascii="Arial" w:hAnsi="Arial" w:cs="Arial"/>
           <w:b/>
           <w:sz w:val="20"/>
           <w:szCs w:val="20"/>
-          <w:lang w:val="en-US"/>
+          <w:lang w:val="es-BO"/>
+        </w:rPr>
+        <w:t>N°</w:t>
+      </w:r>
+      <w:proofErr w:type="spellEnd"/>
+      <w:r>
+        <w:rPr>
+          <w:rFonts w:ascii="Arial" w:hAnsi="Arial" w:cs="Arial"/>
+          <w:b/>
+          <w:sz w:val="20"/>
+          <w:szCs w:val="20"/>
+          <w:lang w:val="es-BO"/>
         </w:rPr>
         <w:t>{</w:t>
       </w:r>
@@ -156,7 +168,7 @@
           <w:b/>
           <w:sz w:val="20"/>
           <w:szCs w:val="20"/>
-          <w:lang w:val="en-US"/>
+          <w:lang w:val="es-BO"/>
         </w:rPr>
         <w:t>job</w:t>
       </w:r>
@@ -166,7 +178,7 @@
           <w:b/>
           <w:sz w:val="20"/>
           <w:szCs w:val="20"/>
-          <w:lang w:val="en-US"/>
+          <w:lang w:val="es-BO"/>
         </w:rPr>
         <w:t>C</w:t>
       </w:r>
@@ -176,7 +188,7 @@
           <w:b/>
           <w:sz w:val="20"/>
           <w:szCs w:val="20"/>
-          <w:lang w:val="en-US"/>
+          <w:lang w:val="es-BO"/>
         </w:rPr>
         <w:t>all</w:t>
       </w:r>
@@ -186,7 +198,7 @@
           <w:b/>
           <w:sz w:val="20"/>
           <w:szCs w:val="20"/>
-          <w:lang w:val="en-US"/>
+          <w:lang w:val="es-BO"/>
         </w:rPr>
         <w:t>N</w:t>
       </w:r>
@@ -196,7 +208,7 @@
           <w:b/>
           <w:sz w:val="20"/>
           <w:szCs w:val="20"/>
-          <w:lang w:val="en-US"/>
+          <w:lang w:val="es-BO"/>
         </w:rPr>
         <w:t>umber</w:t>
       </w:r>
@@ -207,7 +219,7 @@
           <w:b/>
           <w:sz w:val="20"/>
           <w:szCs w:val="20"/>
-          <w:lang w:val="en-US"/>
+          <w:lang w:val="es-BO"/>
         </w:rPr>
         <w:t>}</w:t>
       </w:r>
@@ -222,7 +234,7 @@
           <w:b/>
           <w:sz w:val="20"/>
           <w:szCs w:val="20"/>
-          <w:lang w:val="en-US"/>
+          <w:lang w:val="es-BO"/>
         </w:rPr>
       </w:pPr>
     </w:p>
@@ -862,6 +874,21 @@
           </w:p>
           <w:p>
             <w:pPr>
+              <w:spacing w:line="276" w:lineRule="auto"/>
+              <w:jc w:val="both"/>
+              <w:rPr>
+                <w:rFonts w:ascii="Arial" w:hAnsi="Arial" w:cs="Arial"/>
+              </w:rPr>
+            </w:pPr>
+            <w:r>
+              <w:rPr>
+                <w:rFonts w:ascii="Arial" w:hAnsi="Arial" w:cs="Arial"/>
+              </w:rPr>
+              <w:t>{#jobFunctions}</w:t>
+            </w:r>
+          </w:p>
+          <w:p>
+            <w:pPr>
               <w:pStyle w:val="ListParagraph"/>
               <w:numPr>
                 <w:ilvl w:val="0"/>
@@ -881,16 +908,16 @@
                 <w:sz w:val="16"/>
                 <w:szCs w:val="16"/>
               </w:rPr>
-              <w:t>{#</w:t>
-            </w:r>
-            <w:proofErr w:type="gramStart"/>
+              <w:t>{</w:t>
+            </w:r>
+            <w:proofErr w:type="spellStart"/>
             <w:r>
               <w:rPr>
                 <w:rFonts w:ascii="Arial" w:hAnsi="Arial" w:cs="Arial"/>
                 <w:sz w:val="16"/>
                 <w:szCs w:val="16"/>
               </w:rPr>
-              <w:t>jobFunctions}</w:t>
+              <w:t>jo</w:t>
             </w:r>
             <w:r>
               <w:rPr>
@@ -898,40 +925,53 @@
                 <w:sz w:val="16"/>
                 <w:szCs w:val="16"/>
               </w:rPr>
-              <w:t>{</w:t>
-            </w:r>
-            <w:proofErr w:type="gramEnd"/>
+              <w:t>bF</w:t>
+            </w:r>
             <w:r>
               <w:rPr>
                 <w:rFonts w:ascii="Arial" w:hAnsi="Arial" w:cs="Arial"/>
                 <w:sz w:val="16"/>
                 <w:szCs w:val="16"/>
               </w:rPr>
-              <w:t>jo</w:t>
-            </w:r>
+              <w:t>unction</w:t>
+            </w:r>
+            <w:proofErr w:type="spellEnd"/>
             <w:r>
               <w:rPr>
                 <w:rFonts w:ascii="Arial" w:hAnsi="Arial" w:cs="Arial"/>
                 <w:sz w:val="16"/>
                 <w:szCs w:val="16"/>
               </w:rPr>
-              <w:t>bF</w:t>
-            </w:r>
-            <w:r>
-              <w:rPr>
-                <w:rFonts w:ascii="Arial" w:hAnsi="Arial" w:cs="Arial"/>
-                <w:sz w:val="16"/>
-                <w:szCs w:val="16"/>
-              </w:rPr>
-              <w:t>unction}</w:t>
-            </w:r>
-            <w:r>
-              <w:rPr>
-                <w:rFonts w:ascii="Arial" w:hAnsi="Arial" w:cs="Arial"/>
-                <w:sz w:val="16"/>
-                <w:szCs w:val="16"/>
-              </w:rPr>
-              <w:t>{/jobFunctions}</w:t>
+              <w:t>}</w:t>
+            </w:r>
+          </w:p>
+          <w:p>
+            <w:pPr>
+              <w:spacing w:line="276" w:lineRule="auto"/>
+              <w:jc w:val="both"/>
+              <w:rPr>
+                <w:rFonts w:ascii="Arial" w:hAnsi="Arial" w:cs="Arial"/>
+              </w:rPr>
+            </w:pPr>
+            <w:r>
+              <w:rPr>
+                <w:rFonts w:ascii="Arial" w:hAnsi="Arial" w:cs="Arial"/>
+              </w:rPr>
+              <w:t>{/</w:t>
+            </w:r>
+            <w:proofErr w:type="spellStart"/>
+            <w:r>
+              <w:rPr>
+                <w:rFonts w:ascii="Arial" w:hAnsi="Arial" w:cs="Arial"/>
+              </w:rPr>
+              <w:t>jobFunctions</w:t>
+            </w:r>
+            <w:proofErr w:type="spellEnd"/>
+            <w:r>
+              <w:rPr>
+                <w:rFonts w:ascii="Arial" w:hAnsi="Arial" w:cs="Arial"/>
+              </w:rPr>
+              <w:t>}</w:t>
             </w:r>
           </w:p>
         </w:tc>
@@ -2066,6 +2106,7 @@
                 <w:rFonts w:ascii="Arial" w:hAnsi="Arial" w:cs="Arial"/>
                 <w:sz w:val="14"/>
               </w:rPr>
+              <w:lastRenderedPageBreak/>
               <w:t xml:space="preserve">                                          </w:t>
             </w:r>
             <w:r>
@@ -2088,90 +2129,90 @@
                 <w:bCs/>
                 <w:sz w:val="14"/>
                 <w:u w:val="single"/>
-                <w:lang w:val="en-US"/>
-              </w:rPr>
-            </w:pPr>
+                <w:lang w:val="es-BO"/>
+              </w:rPr>
+            </w:pPr>
+            <w:r>
+              <w:rPr>
+                <w:rFonts w:ascii="Arial" w:hAnsi="Arial" w:cs="Arial"/>
+                <w:sz w:val="14"/>
+                <w:lang w:val="es-BO"/>
+              </w:rPr>
+              <w:t xml:space="preserve">Convocatoria </w:t>
+            </w:r>
             <w:proofErr w:type="spellStart"/>
             <w:r>
               <w:rPr>
                 <w:rFonts w:ascii="Arial" w:hAnsi="Arial" w:cs="Arial"/>
                 <w:sz w:val="14"/>
-                <w:lang w:val="en-US"/>
-              </w:rPr>
-              <w:t>Convocatoria</w:t>
+                <w:lang w:val="es-BO"/>
+              </w:rPr>
+              <w:t>N°</w:t>
             </w:r>
             <w:proofErr w:type="spellEnd"/>
             <w:r>
               <w:rPr>
                 <w:rFonts w:ascii="Arial" w:hAnsi="Arial" w:cs="Arial"/>
                 <w:sz w:val="14"/>
-                <w:lang w:val="en-US"/>
-              </w:rPr>
-              <w:t xml:space="preserve"> N°</w:t>
-            </w:r>
+                <w:lang w:val="es-BO"/>
+              </w:rPr>
+              <w:t>{</w:t>
+            </w:r>
+            <w:proofErr w:type="spellStart"/>
             <w:r>
               <w:rPr>
                 <w:rFonts w:ascii="Arial" w:hAnsi="Arial" w:cs="Arial"/>
                 <w:sz w:val="14"/>
-                <w:lang w:val="en-US"/>
-              </w:rPr>
-              <w:t>{</w:t>
-            </w:r>
-            <w:proofErr w:type="spellStart"/>
+                <w:lang w:val="es-BO"/>
+              </w:rPr>
+              <w:t>job</w:t>
+            </w:r>
             <w:r>
               <w:rPr>
                 <w:rFonts w:ascii="Arial" w:hAnsi="Arial" w:cs="Arial"/>
                 <w:sz w:val="14"/>
-                <w:lang w:val="en-US"/>
-              </w:rPr>
-              <w:t>job</w:t>
+                <w:lang w:val="es-BO"/>
+              </w:rPr>
+              <w:t>C</w:t>
             </w:r>
             <w:r>
               <w:rPr>
                 <w:rFonts w:ascii="Arial" w:hAnsi="Arial" w:cs="Arial"/>
                 <w:sz w:val="14"/>
-                <w:lang w:val="en-US"/>
-              </w:rPr>
-              <w:t>C</w:t>
+                <w:lang w:val="es-BO"/>
+              </w:rPr>
+              <w:t>al</w:t>
             </w:r>
             <w:r>
               <w:rPr>
                 <w:rFonts w:ascii="Arial" w:hAnsi="Arial" w:cs="Arial"/>
                 <w:sz w:val="14"/>
-                <w:lang w:val="en-US"/>
-              </w:rPr>
-              <w:t>al</w:t>
+                <w:lang w:val="es-BO"/>
+              </w:rPr>
+              <w:t>lN</w:t>
             </w:r>
             <w:r>
               <w:rPr>
                 <w:rFonts w:ascii="Arial" w:hAnsi="Arial" w:cs="Arial"/>
                 <w:sz w:val="14"/>
-                <w:lang w:val="en-US"/>
-              </w:rPr>
-              <w:t>lN</w:t>
-            </w:r>
+                <w:lang w:val="es-BO"/>
+              </w:rPr>
+              <w:t>umber</w:t>
+            </w:r>
+            <w:proofErr w:type="spellEnd"/>
             <w:r>
               <w:rPr>
                 <w:rFonts w:ascii="Arial" w:hAnsi="Arial" w:cs="Arial"/>
                 <w:sz w:val="14"/>
-                <w:lang w:val="en-US"/>
-              </w:rPr>
-              <w:t>umber</w:t>
-            </w:r>
-            <w:proofErr w:type="spellEnd"/>
+                <w:lang w:val="es-BO"/>
+              </w:rPr>
+              <w:t>}</w:t>
+            </w:r>
             <w:r>
               <w:rPr>
                 <w:rFonts w:ascii="Arial" w:hAnsi="Arial" w:cs="Arial"/>
                 <w:sz w:val="14"/>
-                <w:lang w:val="en-US"/>
-              </w:rPr>
-              <w:t>}</w:t>
-            </w:r>
-            <w:r>
-              <w:rPr>
-                <w:rFonts w:ascii="Arial" w:hAnsi="Arial" w:cs="Arial"/>
-                <w:sz w:val="14"/>
-                <w:lang w:val="en-US"/>
+                <w:lang w:val="es-BO"/>
               </w:rPr>
               <w:t xml:space="preserve">- </w:t>
             </w:r>
@@ -2182,7 +2223,7 @@
                 <w:bCs/>
                 <w:sz w:val="14"/>
                 <w:u w:val="single"/>
-                <w:lang w:val="en-US"/>
+                <w:lang w:val="es-BO"/>
               </w:rPr>
               <w:t>{</w:t>
             </w:r>
@@ -2194,7 +2235,7 @@
                 <w:bCs/>
                 <w:sz w:val="14"/>
                 <w:u w:val="single"/>
-                <w:lang w:val="en-US"/>
+                <w:lang w:val="es-BO"/>
               </w:rPr>
               <w:t>job</w:t>
             </w:r>
@@ -2205,7 +2246,7 @@
                 <w:bCs/>
                 <w:sz w:val="14"/>
                 <w:u w:val="single"/>
-                <w:lang w:val="en-US"/>
+                <w:lang w:val="es-BO"/>
               </w:rPr>
               <w:t>C</w:t>
             </w:r>
@@ -2216,7 +2257,7 @@
                 <w:bCs/>
                 <w:sz w:val="14"/>
                 <w:u w:val="single"/>
-                <w:lang w:val="en-US"/>
+                <w:lang w:val="es-BO"/>
               </w:rPr>
               <w:t>all</w:t>
             </w:r>
@@ -2227,7 +2268,7 @@
                 <w:bCs/>
                 <w:sz w:val="14"/>
                 <w:u w:val="single"/>
-                <w:lang w:val="en-US"/>
+                <w:lang w:val="es-BO"/>
               </w:rPr>
               <w:t>N</w:t>
             </w:r>
@@ -2238,7 +2279,7 @@
                 <w:bCs/>
                 <w:sz w:val="14"/>
                 <w:u w:val="single"/>
-                <w:lang w:val="en-US"/>
+                <w:lang w:val="es-BO"/>
               </w:rPr>
               <w:t>ame</w:t>
             </w:r>
@@ -2250,7 +2291,7 @@
                 <w:bCs/>
                 <w:sz w:val="14"/>
                 <w:u w:val="single"/>
-                <w:lang w:val="en-US"/>
+                <w:lang w:val="es-BO"/>
               </w:rPr>
               <w:t>}</w:t>
             </w:r>
@@ -2265,7 +2306,7 @@
                 <w:rFonts w:ascii="Arial" w:hAnsi="Arial" w:cs="Arial"/>
                 <w:sz w:val="14"/>
                 <w:szCs w:val="20"/>
-                <w:lang w:val="en-US"/>
+                <w:lang w:val="es-BO"/>
               </w:rPr>
             </w:pPr>
             <w:r>
@@ -2273,7 +2314,7 @@
                 <w:rFonts w:ascii="Arial" w:hAnsi="Arial" w:cs="Arial"/>
                 <w:sz w:val="14"/>
                 <w:szCs w:val="20"/>
-                <w:lang w:val="en-US"/>
+                <w:lang w:val="es-BO"/>
               </w:rPr>
               <w:t xml:space="preserve">                                                                                    </w:t>
             </w:r>
@@ -2296,7 +2337,6 @@
                 <w:i/>
                 <w:szCs w:val="20"/>
               </w:rPr>
-              <w:lastRenderedPageBreak/>
               <w:t>Documentos adjuntos a la postulación</w:t>
             </w:r>
             <w:r>
@@ -3714,7 +3754,7 @@
     <w:lsdException w:name="Table Web 2" w:semiHidden="1" w:unhideWhenUsed="1"/>
     <w:lsdException w:name="Table Web 3" w:semiHidden="1" w:unhideWhenUsed="1"/>
     <w:lsdException w:name="Balloon Text" w:semiHidden="1" w:unhideWhenUsed="1"/>
-    <w:lsdException w:name="Table Grid" w:semiHidden="1" w:uiPriority="59" w:unhideWhenUsed="1"/>
+    <w:lsdException w:name="Table Grid" w:uiPriority="59"/>
     <w:lsdException w:name="Table Theme" w:semiHidden="1" w:unhideWhenUsed="1"/>
     <w:lsdException w:name="Placeholder Text" w:semiHidden="1"/>
     <w:lsdException w:name="No Spacing" w:uiPriority="1" w:qFormat="1"/>

</xml_diff>